<commit_message>
- added task 12
</commit_message>
<xml_diff>
--- a/Autumn/Common/Задачи.docx
+++ b/Autumn/Common/Задачи.docx
@@ -4,7 +4,7 @@
   <w:body>
     <w:p>
       <w:pPr>
-        <w:pStyle w:val="Title"/>
+        <w:pStyle w:val="a3"/>
         <w:jc w:val="center"/>
         <w:rPr>
           <w:lang w:val="ru-RU"/>
@@ -19,7 +19,7 @@
     </w:p>
     <w:p>
       <w:pPr>
-        <w:pStyle w:val="ListParagraph"/>
+        <w:pStyle w:val="a5"/>
         <w:numPr>
           <w:ilvl w:val="0"/>
           <w:numId w:val="1"/>
@@ -39,7 +39,7 @@
     </w:p>
     <w:p>
       <w:pPr>
-        <w:pStyle w:val="ListParagraph"/>
+        <w:pStyle w:val="a5"/>
         <w:ind w:left="360" w:firstLine="360"/>
         <w:jc w:val="both"/>
         <w:rPr>
@@ -55,7 +55,7 @@
     </w:p>
     <w:p>
       <w:pPr>
-        <w:pStyle w:val="ListParagraph"/>
+        <w:pStyle w:val="a5"/>
         <w:ind w:left="360" w:firstLine="360"/>
         <w:jc w:val="both"/>
         <w:rPr>
@@ -86,7 +86,7 @@
     </w:p>
     <w:p>
       <w:pPr>
-        <w:pStyle w:val="ListParagraph"/>
+        <w:pStyle w:val="a5"/>
         <w:ind w:left="360" w:firstLine="360"/>
         <w:jc w:val="both"/>
         <w:rPr>
@@ -117,7 +117,7 @@
     </w:p>
     <w:p>
       <w:pPr>
-        <w:pStyle w:val="ListParagraph"/>
+        <w:pStyle w:val="a5"/>
         <w:numPr>
           <w:ilvl w:val="0"/>
           <w:numId w:val="1"/>
@@ -218,7 +218,7 @@
     </w:p>
     <w:p>
       <w:pPr>
-        <w:pStyle w:val="ListParagraph"/>
+        <w:pStyle w:val="a5"/>
         <w:numPr>
           <w:ilvl w:val="0"/>
           <w:numId w:val="1"/>
@@ -244,7 +244,7 @@
     </w:p>
     <w:p>
       <w:pPr>
-        <w:pStyle w:val="ListParagraph"/>
+        <w:pStyle w:val="a5"/>
         <w:numPr>
           <w:ilvl w:val="0"/>
           <w:numId w:val="1"/>
@@ -334,7 +334,7 @@
     </w:p>
     <w:p>
       <w:pPr>
-        <w:pStyle w:val="ListParagraph"/>
+        <w:pStyle w:val="a5"/>
         <w:numPr>
           <w:ilvl w:val="0"/>
           <w:numId w:val="1"/>
@@ -354,7 +354,7 @@
     </w:p>
     <w:p>
       <w:pPr>
-        <w:pStyle w:val="ListParagraph"/>
+        <w:pStyle w:val="a5"/>
         <w:ind w:left="360"/>
         <w:jc w:val="center"/>
         <w:rPr>
@@ -418,7 +418,7 @@
     </w:p>
     <w:p>
       <w:pPr>
-        <w:pStyle w:val="ListParagraph"/>
+        <w:pStyle w:val="a5"/>
         <w:ind w:left="0"/>
         <w:jc w:val="both"/>
         <w:rPr>
@@ -729,7 +729,7 @@
     </w:p>
     <w:p>
       <w:pPr>
-        <w:pStyle w:val="ListParagraph"/>
+        <w:pStyle w:val="a5"/>
         <w:numPr>
           <w:ilvl w:val="0"/>
           <w:numId w:val="1"/>
@@ -771,6 +771,57 @@
         <w:rPr>
           <w:lang w:val="ru-RU"/>
         </w:rPr>
+        <w:t>).</w:t>
+      </w:r>
+      <w:r>
+        <w:rPr>
+          <w:lang w:val="ru-RU"/>
+        </w:rPr>
+        <w:t xml:space="preserve"> Строки в файле оканчиваются по правилам операционной системы (</w:t>
+      </w:r>
+      <w:r>
+        <w:rPr>
+          <w:lang w:val="ru-RU"/>
+        </w:rPr>
+        <w:t>\</w:t>
+      </w:r>
+      <w:r>
+        <w:t>n</w:t>
+      </w:r>
+      <w:r>
+        <w:rPr>
+          <w:lang w:val="ru-RU"/>
+        </w:rPr>
+        <w:t xml:space="preserve"> </w:t>
+      </w:r>
+      <w:r>
+        <w:rPr>
+          <w:lang w:val="ru-RU"/>
+        </w:rPr>
+        <w:t xml:space="preserve">или </w:t>
+      </w:r>
+      <w:r>
+        <w:rPr>
+          <w:lang w:val="ru-RU"/>
+        </w:rPr>
+        <w:t>\</w:t>
+      </w:r>
+      <w:r>
+        <w:t>r</w:t>
+      </w:r>
+      <w:r>
+        <w:rPr>
+          <w:lang w:val="ru-RU"/>
+        </w:rPr>
+        <w:t>\</w:t>
+      </w:r>
+      <w:r>
+        <w:t>n</w:t>
+      </w:r>
+      <w:r>
+        <w:rPr>
+          <w:lang w:val="ru-RU"/>
+        </w:rPr>
         <w:t>)</w:t>
       </w:r>
       <w:r>
@@ -783,78 +834,13 @@
         <w:rPr>
           <w:lang w:val="ru-RU"/>
         </w:rPr>
-        <w:t xml:space="preserve"> Строки в файле оканчиваются по правилам операционной системы (</w:t>
-      </w:r>
-      <w:r>
-        <w:rPr>
-          <w:lang w:val="ru-RU"/>
-        </w:rPr>
-        <w:t>\</w:t>
-      </w:r>
-      <w:r>
-        <w:t>n</w:t>
-      </w:r>
-      <w:r>
-        <w:rPr>
-          <w:lang w:val="ru-RU"/>
-        </w:rPr>
         <w:t xml:space="preserve"> </w:t>
       </w:r>
       <w:r>
         <w:rPr>
           <w:lang w:val="ru-RU"/>
         </w:rPr>
-        <w:t xml:space="preserve">или </w:t>
-      </w:r>
-      <w:r>
-        <w:rPr>
-          <w:lang w:val="ru-RU"/>
-        </w:rPr>
-        <w:t>\</w:t>
-      </w:r>
-      <w:r>
-        <w:t>r</w:t>
-      </w:r>
-      <w:r>
-        <w:rPr>
-          <w:lang w:val="ru-RU"/>
-        </w:rPr>
-        <w:t>\</w:t>
-      </w:r>
-      <w:r>
-        <w:t>n</w:t>
-      </w:r>
-      <w:r>
-        <w:rPr>
-          <w:lang w:val="ru-RU"/>
-        </w:rPr>
-        <w:t>)</w:t>
-      </w:r>
-      <w:r>
-        <w:rPr>
-          <w:lang w:val="ru-RU"/>
-        </w:rPr>
-        <w:t>.</w:t>
-      </w:r>
-      <w:r>
-        <w:rPr>
-          <w:lang w:val="ru-RU"/>
-        </w:rPr>
-        <w:t xml:space="preserve"> </w:t>
-      </w:r>
-      <w:proofErr w:type="gramStart"/>
-      <w:r>
-        <w:rPr>
-          <w:lang w:val="ru-RU"/>
-        </w:rPr>
-        <w:t>В</w:t>
-      </w:r>
-      <w:proofErr w:type="gramEnd"/>
-      <w:r>
-        <w:rPr>
-          <w:lang w:val="ru-RU"/>
-        </w:rPr>
-        <w:t xml:space="preserve"> качестве компаратора можно использовать любой адекватный поставленной задаче.</w:t>
+        <w:t>В качестве компаратора можно использовать любой адекватный поставленной задаче.</w:t>
       </w:r>
       <w:r>
         <w:rPr>
@@ -865,7 +851,7 @@
       <w:hyperlink r:id="rId6" w:history="1">
         <w:r>
           <w:rPr>
-            <w:rStyle w:val="Hyperlink"/>
+            <w:rStyle w:val="a7"/>
             <w:lang w:val="ru-RU"/>
           </w:rPr>
           <w:t>https://www.ncbi.nlm.nih.gov/genome</w:t>
@@ -880,7 +866,7 @@
     </w:p>
     <w:p>
       <w:pPr>
-        <w:pStyle w:val="ListParagraph"/>
+        <w:pStyle w:val="a5"/>
         <w:numPr>
           <w:ilvl w:val="0"/>
           <w:numId w:val="1"/>
@@ -899,7 +885,7 @@
     </w:p>
     <w:p>
       <w:pPr>
-        <w:pStyle w:val="ListParagraph"/>
+        <w:pStyle w:val="a5"/>
         <w:numPr>
           <w:ilvl w:val="0"/>
           <w:numId w:val="3"/>
@@ -918,7 +904,7 @@
     </w:p>
     <w:p>
       <w:pPr>
-        <w:pStyle w:val="ListParagraph"/>
+        <w:pStyle w:val="a5"/>
         <w:numPr>
           <w:ilvl w:val="0"/>
           <w:numId w:val="3"/>
@@ -937,7 +923,7 @@
     </w:p>
     <w:p>
       <w:pPr>
-        <w:pStyle w:val="ListParagraph"/>
+        <w:pStyle w:val="a5"/>
         <w:numPr>
           <w:ilvl w:val="0"/>
           <w:numId w:val="3"/>
@@ -957,7 +943,7 @@
     </w:p>
     <w:p>
       <w:pPr>
-        <w:pStyle w:val="ListParagraph"/>
+        <w:pStyle w:val="a5"/>
         <w:numPr>
           <w:ilvl w:val="0"/>
           <w:numId w:val="1"/>
@@ -976,7 +962,7 @@
     </w:p>
     <w:p>
       <w:pPr>
-        <w:pStyle w:val="ListParagraph"/>
+        <w:pStyle w:val="a5"/>
         <w:numPr>
           <w:ilvl w:val="1"/>
           <w:numId w:val="1"/>
@@ -995,7 +981,7 @@
     </w:p>
     <w:p>
       <w:pPr>
-        <w:pStyle w:val="ListParagraph"/>
+        <w:pStyle w:val="a5"/>
         <w:numPr>
           <w:ilvl w:val="1"/>
           <w:numId w:val="1"/>
@@ -1014,7 +1000,7 @@
     </w:p>
     <w:p>
       <w:pPr>
-        <w:pStyle w:val="ListParagraph"/>
+        <w:pStyle w:val="a5"/>
         <w:numPr>
           <w:ilvl w:val="1"/>
           <w:numId w:val="1"/>
@@ -1063,7 +1049,7 @@
     </w:p>
     <w:p>
       <w:pPr>
-        <w:pStyle w:val="ListParagraph"/>
+        <w:pStyle w:val="a5"/>
         <w:numPr>
           <w:ilvl w:val="0"/>
           <w:numId w:val="4"/>
@@ -1086,7 +1072,7 @@
     </w:p>
     <w:p>
       <w:pPr>
-        <w:pStyle w:val="ListParagraph"/>
+        <w:pStyle w:val="a5"/>
         <w:numPr>
           <w:ilvl w:val="0"/>
           <w:numId w:val="4"/>
@@ -1142,7 +1128,7 @@
     </w:p>
     <w:p>
       <w:pPr>
-        <w:pStyle w:val="ListParagraph"/>
+        <w:pStyle w:val="a5"/>
         <w:numPr>
           <w:ilvl w:val="0"/>
           <w:numId w:val="4"/>
@@ -1177,7 +1163,7 @@
     </w:p>
     <w:p>
       <w:pPr>
-        <w:pStyle w:val="ListParagraph"/>
+        <w:pStyle w:val="a5"/>
         <w:numPr>
           <w:ilvl w:val="0"/>
           <w:numId w:val="4"/>
@@ -1212,7 +1198,7 @@
     </w:p>
     <w:p>
       <w:pPr>
-        <w:pStyle w:val="ListParagraph"/>
+        <w:pStyle w:val="a5"/>
         <w:numPr>
           <w:ilvl w:val="0"/>
           <w:numId w:val="4"/>
@@ -1376,7 +1362,7 @@
     </w:p>
     <w:p>
       <w:pPr>
-        <w:pStyle w:val="ListParagraph"/>
+        <w:pStyle w:val="a5"/>
         <w:numPr>
           <w:ilvl w:val="0"/>
           <w:numId w:val="1"/>
@@ -1396,7 +1382,7 @@
     </w:p>
     <w:p>
       <w:pPr>
-        <w:pStyle w:val="ListParagraph"/>
+        <w:pStyle w:val="a5"/>
         <w:numPr>
           <w:ilvl w:val="0"/>
           <w:numId w:val="6"/>
@@ -1453,7 +1439,7 @@
     </w:p>
     <w:p>
       <w:pPr>
-        <w:pStyle w:val="ListParagraph"/>
+        <w:pStyle w:val="a5"/>
         <w:numPr>
           <w:ilvl w:val="0"/>
           <w:numId w:val="6"/>
@@ -1502,7 +1488,7 @@
     </w:p>
     <w:p>
       <w:pPr>
-        <w:pStyle w:val="ListParagraph"/>
+        <w:pStyle w:val="a5"/>
         <w:numPr>
           <w:ilvl w:val="0"/>
           <w:numId w:val="6"/>
@@ -1553,7 +1539,7 @@
     </w:p>
     <w:p>
       <w:pPr>
-        <w:pStyle w:val="ListParagraph"/>
+        <w:pStyle w:val="a5"/>
         <w:numPr>
           <w:ilvl w:val="0"/>
           <w:numId w:val="6"/>
@@ -1591,7 +1577,7 @@
     </w:p>
     <w:p>
       <w:pPr>
-        <w:pStyle w:val="ListParagraph"/>
+        <w:pStyle w:val="a5"/>
         <w:ind w:left="0" w:firstLine="360"/>
         <w:rPr>
           <w:lang w:val="ru-RU"/>
@@ -1693,7 +1679,7 @@
     </w:p>
     <w:p>
       <w:pPr>
-        <w:pStyle w:val="ListParagraph"/>
+        <w:pStyle w:val="a5"/>
         <w:numPr>
           <w:ilvl w:val="0"/>
           <w:numId w:val="1"/>
@@ -1713,7 +1699,7 @@
     </w:p>
     <w:p>
       <w:pPr>
-        <w:pStyle w:val="ListParagraph"/>
+        <w:pStyle w:val="a5"/>
         <w:numPr>
           <w:ilvl w:val="0"/>
           <w:numId w:val="1"/>
@@ -1898,8 +1884,6 @@
         </w:rPr>
         <w:t>Назовём суммой цифровых корней сумму цифровых корней отдельных множителей в разложении составного числа. Например, для 24:</w:t>
       </w:r>
-      <w:bookmarkStart w:id="0" w:name="_GoBack"/>
-      <w:bookmarkEnd w:id="0"/>
     </w:p>
     <w:tbl>
       <w:tblPr>
@@ -3398,7 +3382,7 @@
     </w:p>
     <w:p>
       <w:pPr>
-        <w:pStyle w:val="ListParagraph"/>
+        <w:pStyle w:val="a5"/>
         <w:numPr>
           <w:ilvl w:val="0"/>
           <w:numId w:val="5"/>
@@ -3419,7 +3403,7 @@
     </w:p>
     <w:p>
       <w:pPr>
-        <w:pStyle w:val="ListParagraph"/>
+        <w:pStyle w:val="a5"/>
         <w:numPr>
           <w:ilvl w:val="0"/>
           <w:numId w:val="5"/>
@@ -3437,7 +3421,7 @@
     </w:p>
     <w:p>
       <w:pPr>
-        <w:pStyle w:val="ListParagraph"/>
+        <w:pStyle w:val="a5"/>
         <w:numPr>
           <w:ilvl w:val="0"/>
           <w:numId w:val="5"/>
@@ -3463,6 +3447,8 @@
         </w:rPr>
         <w:t>2,2,3) = 20736.</w:t>
       </w:r>
+      <w:bookmarkStart w:id="0" w:name="_GoBack"/>
+      <w:bookmarkEnd w:id="0"/>
     </w:p>
     <w:p>
       <w:pPr>
@@ -3486,6 +3472,59 @@
         </w:rPr>
         <w:t>.</w:t>
       </w:r>
+    </w:p>
+    <w:p>
+      <w:pPr>
+        <w:pStyle w:val="a5"/>
+        <w:numPr>
+          <w:ilvl w:val="0"/>
+          <w:numId w:val="1"/>
+        </w:numPr>
+        <w:ind w:left="0" w:firstLine="360"/>
+        <w:jc w:val="both"/>
+        <w:rPr>
+          <w:lang w:val="ru-RU"/>
+        </w:rPr>
+      </w:pPr>
+      <w:r>
+        <w:rPr>
+          <w:lang w:val="ru-RU"/>
+        </w:rPr>
+        <w:t xml:space="preserve">Вычислить с помощью алгоритмов длинной арифметики значение числа </w:t>
+      </w:r>
+      <w:r>
+        <w:rPr>
+          <w:lang w:val="ru-RU"/>
+        </w:rPr>
+        <w:t>3</w:t>
+      </w:r>
+      <w:r>
+        <w:rPr>
+          <w:vertAlign w:val="superscript"/>
+          <w:lang w:val="ru-RU"/>
+        </w:rPr>
+        <w:t>5000</w:t>
+      </w:r>
+      <w:r>
+        <w:rPr>
+          <w:lang w:val="ru-RU"/>
+        </w:rPr>
+        <w:t xml:space="preserve"> </w:t>
+      </w:r>
+      <w:r>
+        <w:rPr>
+          <w:lang w:val="ru-RU"/>
+        </w:rPr>
+        <w:t>и представить его в шестнадцатеричной системе счисления.</w:t>
+      </w:r>
+    </w:p>
+    <w:p>
+      <w:pPr>
+        <w:ind w:firstLine="360"/>
+        <w:rPr>
+          <w:lang w:val="ru-RU"/>
+        </w:rPr>
+      </w:pPr>
     </w:p>
     <w:sectPr>
       <w:pgSz w:w="12240" w:h="15840"/>
@@ -4629,17 +4668,17 @@
     <w:lsdException w:name="List Table 6 Colorful Accent 6" w:uiPriority="51"/>
     <w:lsdException w:name="List Table 7 Colorful Accent 6" w:uiPriority="52"/>
   </w:latentStyles>
-  <w:style w:type="paragraph" w:default="1" w:styleId="Normal">
+  <w:style w:type="paragraph" w:default="1" w:styleId="a">
     <w:name w:val="Normal"/>
     <w:qFormat/>
   </w:style>
-  <w:style w:type="character" w:default="1" w:styleId="DefaultParagraphFont">
+  <w:style w:type="character" w:default="1" w:styleId="a0">
     <w:name w:val="Default Paragraph Font"/>
     <w:uiPriority w:val="1"/>
     <w:semiHidden/>
     <w:unhideWhenUsed/>
   </w:style>
-  <w:style w:type="table" w:default="1" w:styleId="TableNormal">
+  <w:style w:type="table" w:default="1" w:styleId="a1">
     <w:name w:val="Normal Table"/>
     <w:uiPriority w:val="99"/>
     <w:semiHidden/>
@@ -4654,17 +4693,17 @@
       </w:tblCellMar>
     </w:tblPr>
   </w:style>
-  <w:style w:type="numbering" w:default="1" w:styleId="NoList">
+  <w:style w:type="numbering" w:default="1" w:styleId="a2">
     <w:name w:val="No List"/>
     <w:uiPriority w:val="99"/>
     <w:semiHidden/>
     <w:unhideWhenUsed/>
   </w:style>
-  <w:style w:type="paragraph" w:styleId="Title">
+  <w:style w:type="paragraph" w:styleId="a3">
     <w:name w:val="Title"/>
-    <w:basedOn w:val="Normal"/>
-    <w:next w:val="Normal"/>
-    <w:link w:val="TitleChar"/>
+    <w:basedOn w:val="a"/>
+    <w:next w:val="a"/>
+    <w:link w:val="a4"/>
     <w:uiPriority w:val="10"/>
     <w:qFormat/>
     <w:rsid w:val="00EA05B3"/>
@@ -4680,10 +4719,10 @@
       <w:szCs w:val="56"/>
     </w:rPr>
   </w:style>
-  <w:style w:type="character" w:customStyle="1" w:styleId="TitleChar">
-    <w:name w:val="Title Char"/>
-    <w:basedOn w:val="DefaultParagraphFont"/>
-    <w:link w:val="Title"/>
+  <w:style w:type="character" w:customStyle="1" w:styleId="a4">
+    <w:name w:val="Название Знак"/>
+    <w:basedOn w:val="a0"/>
+    <w:link w:val="a3"/>
     <w:uiPriority w:val="10"/>
     <w:rsid w:val="00EA05B3"/>
     <w:rPr>
@@ -4694,9 +4733,9 @@
       <w:szCs w:val="56"/>
     </w:rPr>
   </w:style>
-  <w:style w:type="paragraph" w:styleId="ListParagraph">
+  <w:style w:type="paragraph" w:styleId="a5">
     <w:name w:val="List Paragraph"/>
-    <w:basedOn w:val="Normal"/>
+    <w:basedOn w:val="a"/>
     <w:uiPriority w:val="34"/>
     <w:qFormat/>
     <w:rsid w:val="00EA05B3"/>
@@ -4705,9 +4744,9 @@
       <w:contextualSpacing/>
     </w:pPr>
   </w:style>
-  <w:style w:type="character" w:styleId="PlaceholderText">
+  <w:style w:type="character" w:styleId="a6">
     <w:name w:val="Placeholder Text"/>
-    <w:basedOn w:val="DefaultParagraphFont"/>
+    <w:basedOn w:val="a0"/>
     <w:uiPriority w:val="99"/>
     <w:semiHidden/>
     <w:rsid w:val="00107CFF"/>
@@ -4715,9 +4754,9 @@
       <w:color w:val="808080"/>
     </w:rPr>
   </w:style>
-  <w:style w:type="character" w:styleId="Hyperlink">
+  <w:style w:type="character" w:styleId="a7">
     <w:name w:val="Hyperlink"/>
-    <w:basedOn w:val="DefaultParagraphFont"/>
+    <w:basedOn w:val="a0"/>
     <w:uiPriority w:val="99"/>
     <w:unhideWhenUsed/>
     <w:rsid w:val="009F2A55"/>

</xml_diff>